<commit_message>
Added black box tests
</commit_message>
<xml_diff>
--- a/Project3/projects_docs/BBTP_P3P1.docx
+++ b/Project3/projects_docs/BBTP_P3P1.docx
@@ -1,6 +1,6 @@
 
 <file path=word/document.xml><?xml version="1.0" encoding="utf-8"?>
-<w:document xmlns:wpc="http://schemas.microsoft.com/office/word/2010/wordprocessingCanvas" xmlns:cx="http://schemas.microsoft.com/office/drawing/2014/chartex" xmlns:cx1="http://schemas.microsoft.com/office/drawing/2015/9/8/chartex" xmlns:cx2="http://schemas.microsoft.com/office/drawing/2015/10/21/chartex" xmlns:cx3="http://schemas.microsoft.com/office/drawing/2016/5/9/chartex" xmlns:cx4="http://schemas.microsoft.com/office/drawing/2016/5/10/chartex" xmlns:cx5="http://schemas.microsoft.com/office/drawing/2016/5/11/chartex" xmlns:cx6="http://schemas.microsoft.com/office/drawing/2016/5/12/chartex" xmlns:cx7="http://schemas.microsoft.com/office/drawing/2016/5/13/chartex" xmlns:cx8="http://schemas.microsoft.com/office/drawing/2016/5/14/chartex" xmlns:mc="http://schemas.openxmlformats.org/markup-compatibility/2006" xmlns:o="urn:schemas-microsoft-com:office:office" xmlns:r="http://schemas.openxmlformats.org/officeDocument/2006/relationships" xmlns:m="http://schemas.openxmlformats.org/officeDocument/2006/math" xmlns:v="urn:schemas-microsoft-com:vml" xmlns:wp14="http://schemas.microsoft.com/office/word/2010/wordprocessingDrawing" xmlns:wp="http://schemas.openxmlformats.org/drawingml/2006/wordprocessingDrawing" xmlns:w10="urn:schemas-microsoft-com:office:word" xmlns:w="http://schemas.openxmlformats.org/wordprocessingml/2006/main" xmlns:w14="http://schemas.microsoft.com/office/word/2010/wordml" xmlns:w15="http://schemas.microsoft.com/office/word/2012/wordml" xmlns:w16se="http://schemas.microsoft.com/office/word/2015/wordml/symex" xmlns:wpg="http://schemas.microsoft.com/office/word/2010/wordprocessingGroup" xmlns:wpi="http://schemas.microsoft.com/office/word/2010/wordprocessingInk" xmlns:wne="http://schemas.microsoft.com/office/word/2006/wordml" xmlns:wps="http://schemas.microsoft.com/office/word/2010/wordprocessingShape" mc:Ignorable="w14 w15 w16se wp14">
+<w:document xmlns:wpc="http://schemas.microsoft.com/office/word/2010/wordprocessingCanvas" xmlns:cx="http://schemas.microsoft.com/office/drawing/2014/chartex" xmlns:cx1="http://schemas.microsoft.com/office/drawing/2015/9/8/chartex" xmlns:cx2="http://schemas.microsoft.com/office/drawing/2015/10/21/chartex" xmlns:cx3="http://schemas.microsoft.com/office/drawing/2016/5/9/chartex" xmlns:cx4="http://schemas.microsoft.com/office/drawing/2016/5/10/chartex" xmlns:cx5="http://schemas.microsoft.com/office/drawing/2016/5/11/chartex" xmlns:mc="http://schemas.openxmlformats.org/markup-compatibility/2006" xmlns:o="urn:schemas-microsoft-com:office:office" xmlns:r="http://schemas.openxmlformats.org/officeDocument/2006/relationships" xmlns:m="http://schemas.openxmlformats.org/officeDocument/2006/math" xmlns:v="urn:schemas-microsoft-com:vml" xmlns:wp14="http://schemas.microsoft.com/office/word/2010/wordprocessingDrawing" xmlns:wp="http://schemas.openxmlformats.org/drawingml/2006/wordprocessingDrawing" xmlns:w10="urn:schemas-microsoft-com:office:word" xmlns:w="http://schemas.openxmlformats.org/wordprocessingml/2006/main" xmlns:w14="http://schemas.microsoft.com/office/word/2010/wordml" xmlns:w15="http://schemas.microsoft.com/office/word/2012/wordml" xmlns:w16se="http://schemas.microsoft.com/office/word/2015/wordml/symex" xmlns:wpg="http://schemas.microsoft.com/office/word/2010/wordprocessingGroup" xmlns:wpi="http://schemas.microsoft.com/office/word/2010/wordprocessingInk" xmlns:wne="http://schemas.microsoft.com/office/word/2006/wordml" xmlns:wps="http://schemas.microsoft.com/office/word/2010/wordprocessingShape" mc:Ignorable="w14 w15 w16se wp14">
   <w:body>
     <w:p>
       <w:pPr>
@@ -277,7 +277,23 @@
           <w:rFonts w:ascii="Calibri" w:hAnsi="Calibri"/>
           <w:sz w:val="20"/>
         </w:rPr>
-        <w:t>, then choose the gui class.</w:t>
+        <w:t xml:space="preserve">, then choose the </w:t>
+      </w:r>
+      <w:proofErr w:type="spellStart"/>
+      <w:r>
+        <w:rPr>
+          <w:rFonts w:ascii="Calibri" w:hAnsi="Calibri"/>
+          <w:sz w:val="20"/>
+        </w:rPr>
+        <w:t>gui</w:t>
+      </w:r>
+      <w:proofErr w:type="spellEnd"/>
+      <w:r>
+        <w:rPr>
+          <w:rFonts w:ascii="Calibri" w:hAnsi="Calibri"/>
+          <w:sz w:val="20"/>
+        </w:rPr>
+        <w:t xml:space="preserve"> class.</w:t>
       </w:r>
     </w:p>
     <w:p/>
@@ -296,14 +312,14 @@
       </w:tblPr>
       <w:tblGrid>
         <w:gridCol w:w="2402"/>
-        <w:gridCol w:w="3140"/>
-        <w:gridCol w:w="2065"/>
-        <w:gridCol w:w="1969"/>
+        <w:gridCol w:w="3111"/>
+        <w:gridCol w:w="2051"/>
+        <w:gridCol w:w="2012"/>
       </w:tblGrid>
       <w:tr>
         <w:tc>
           <w:tcPr>
-            <w:tcW w:w="1386" w:type="dxa"/>
+            <w:tcW w:w="2402" w:type="dxa"/>
             <w:shd w:val="clear" w:color="auto" w:fill="000000"/>
           </w:tcPr>
           <w:p>
@@ -328,7 +344,7 @@
         </w:tc>
         <w:tc>
           <w:tcPr>
-            <w:tcW w:w="3609" w:type="dxa"/>
+            <w:tcW w:w="3111" w:type="dxa"/>
             <w:shd w:val="clear" w:color="auto" w:fill="000000"/>
           </w:tcPr>
           <w:p>
@@ -353,7 +369,7 @@
         </w:tc>
         <w:tc>
           <w:tcPr>
-            <w:tcW w:w="2300" w:type="dxa"/>
+            <w:tcW w:w="2051" w:type="dxa"/>
             <w:shd w:val="clear" w:color="auto" w:fill="000000"/>
           </w:tcPr>
           <w:p>
@@ -378,7 +394,7 @@
         </w:tc>
         <w:tc>
           <w:tcPr>
-            <w:tcW w:w="2281" w:type="dxa"/>
+            <w:tcW w:w="2012" w:type="dxa"/>
             <w:shd w:val="clear" w:color="auto" w:fill="000000"/>
           </w:tcPr>
           <w:p>
@@ -405,7 +421,7 @@
       <w:tr>
         <w:tc>
           <w:tcPr>
-            <w:tcW w:w="1386" w:type="dxa"/>
+            <w:tcW w:w="2402" w:type="dxa"/>
             <w:tcBorders>
               <w:top w:val="single" w:sz="8" w:space="0" w:color="000000"/>
               <w:left w:val="single" w:sz="8" w:space="0" w:color="000000"/>
@@ -437,6 +453,7 @@
                 <w:bCs/>
               </w:rPr>
             </w:pPr>
+            <w:proofErr w:type="spellStart"/>
             <w:r>
               <w:rPr>
                 <w:rFonts w:ascii="Calibri" w:hAnsi="Calibri"/>
@@ -444,6 +461,7 @@
               </w:rPr>
               <w:t>openProgram</w:t>
             </w:r>
+            <w:proofErr w:type="spellEnd"/>
           </w:p>
           <w:p>
             <w:pPr>
@@ -472,7 +490,7 @@
         </w:tc>
         <w:tc>
           <w:tcPr>
-            <w:tcW w:w="3609" w:type="dxa"/>
+            <w:tcW w:w="3111" w:type="dxa"/>
             <w:tcBorders>
               <w:top w:val="single" w:sz="8" w:space="0" w:color="000000"/>
               <w:bottom w:val="single" w:sz="8" w:space="0" w:color="000000"/>
@@ -532,7 +550,7 @@
         </w:tc>
         <w:tc>
           <w:tcPr>
-            <w:tcW w:w="2300" w:type="dxa"/>
+            <w:tcW w:w="2051" w:type="dxa"/>
             <w:tcBorders>
               <w:top w:val="single" w:sz="8" w:space="0" w:color="000000"/>
               <w:bottom w:val="single" w:sz="8" w:space="0" w:color="000000"/>
@@ -555,7 +573,7 @@
         </w:tc>
         <w:tc>
           <w:tcPr>
-            <w:tcW w:w="2281" w:type="dxa"/>
+            <w:tcW w:w="2012" w:type="dxa"/>
             <w:tcBorders>
               <w:top w:val="single" w:sz="8" w:space="0" w:color="000000"/>
               <w:bottom w:val="single" w:sz="8" w:space="0" w:color="000000"/>
@@ -569,13 +587,19 @@
                 <w:rFonts w:ascii="Calibri" w:hAnsi="Calibri"/>
               </w:rPr>
             </w:pPr>
+            <w:r>
+              <w:rPr>
+                <w:rFonts w:ascii="Calibri" w:hAnsi="Calibri"/>
+              </w:rPr>
+              <w:t>A window opens and appears like the photo below (at bottom of document)</w:t>
+            </w:r>
           </w:p>
         </w:tc>
       </w:tr>
       <w:tr>
         <w:tc>
           <w:tcPr>
-            <w:tcW w:w="1386" w:type="dxa"/>
+            <w:tcW w:w="2402" w:type="dxa"/>
             <w:tcBorders>
               <w:top w:val="single" w:sz="8" w:space="0" w:color="000000"/>
               <w:left w:val="single" w:sz="8" w:space="0" w:color="000000"/>
@@ -606,6 +630,7 @@
                 <w:bCs/>
               </w:rPr>
             </w:pPr>
+            <w:proofErr w:type="spellStart"/>
             <w:r>
               <w:rPr>
                 <w:rFonts w:ascii="Calibri" w:hAnsi="Calibri"/>
@@ -613,6 +638,7 @@
               </w:rPr>
               <w:t>openInvalidFile</w:t>
             </w:r>
+            <w:proofErr w:type="spellEnd"/>
           </w:p>
           <w:p>
             <w:pPr>
@@ -647,7 +673,7 @@
         </w:tc>
         <w:tc>
           <w:tcPr>
-            <w:tcW w:w="3609" w:type="dxa"/>
+            <w:tcW w:w="3111" w:type="dxa"/>
             <w:tcBorders>
               <w:top w:val="single" w:sz="8" w:space="0" w:color="000000"/>
               <w:bottom w:val="single" w:sz="8" w:space="0" w:color="000000"/>
@@ -733,13 +759,22 @@
                 <w:rFonts w:ascii="Calibri" w:hAnsi="Calibri"/>
                 <w:b/>
               </w:rPr>
-              <w:t>empty.txt</w:t>
-            </w:r>
-          </w:p>
-        </w:tc>
-        <w:tc>
-          <w:tcPr>
-            <w:tcW w:w="2300" w:type="dxa"/>
+              <w:t xml:space="preserve">test-files &gt; All Files </w:t>
+            </w:r>
+            <w:proofErr w:type="spellStart"/>
+            <w:r>
+              <w:rPr>
+                <w:rFonts w:ascii="Calibri" w:hAnsi="Calibri"/>
+                <w:b/>
+              </w:rPr>
+              <w:t>sample_file</w:t>
+            </w:r>
+            <w:proofErr w:type="spellEnd"/>
+          </w:p>
+        </w:tc>
+        <w:tc>
+          <w:tcPr>
+            <w:tcW w:w="2051" w:type="dxa"/>
             <w:tcBorders>
               <w:top w:val="single" w:sz="8" w:space="0" w:color="000000"/>
               <w:bottom w:val="single" w:sz="8" w:space="0" w:color="000000"/>
@@ -768,7 +803,7 @@
         </w:tc>
         <w:tc>
           <w:tcPr>
-            <w:tcW w:w="2281" w:type="dxa"/>
+            <w:tcW w:w="2012" w:type="dxa"/>
             <w:tcBorders>
               <w:top w:val="single" w:sz="8" w:space="0" w:color="000000"/>
               <w:bottom w:val="single" w:sz="8" w:space="0" w:color="000000"/>
@@ -782,13 +817,25 @@
                 <w:rFonts w:ascii="Calibri" w:hAnsi="Calibri"/>
               </w:rPr>
             </w:pPr>
+            <w:r>
+              <w:rPr>
+                <w:rFonts w:ascii="Calibri" w:hAnsi="Calibri"/>
+              </w:rPr>
+              <w:t xml:space="preserve">A dialog pops up reading “Error opening file.” </w:t>
+            </w:r>
+            <w:r>
+              <w:rPr>
+                <w:rFonts w:ascii="Calibri" w:hAnsi="Calibri"/>
+              </w:rPr>
+              <w:t>When the user clicks OK on the dialog, it is dismissed and the program returns to the previous list display.</w:t>
+            </w:r>
           </w:p>
         </w:tc>
       </w:tr>
       <w:tr>
         <w:tc>
           <w:tcPr>
-            <w:tcW w:w="1386" w:type="dxa"/>
+            <w:tcW w:w="2402" w:type="dxa"/>
             <w:tcBorders>
               <w:top w:val="single" w:sz="8" w:space="0" w:color="000000"/>
               <w:left w:val="single" w:sz="8" w:space="0" w:color="000000"/>
@@ -819,6 +866,7 @@
                 <w:bCs/>
               </w:rPr>
             </w:pPr>
+            <w:proofErr w:type="spellStart"/>
             <w:r>
               <w:rPr>
                 <w:rFonts w:ascii="Calibri" w:hAnsi="Calibri"/>
@@ -826,6 +874,7 @@
               </w:rPr>
               <w:t>saveToNoFile</w:t>
             </w:r>
+            <w:proofErr w:type="spellEnd"/>
           </w:p>
           <w:p>
             <w:pPr>
@@ -860,7 +909,7 @@
         </w:tc>
         <w:tc>
           <w:tcPr>
-            <w:tcW w:w="3609" w:type="dxa"/>
+            <w:tcW w:w="3111" w:type="dxa"/>
             <w:tcBorders>
               <w:top w:val="single" w:sz="8" w:space="0" w:color="000000"/>
               <w:bottom w:val="single" w:sz="8" w:space="0" w:color="000000"/>
@@ -906,27 +955,14 @@
               <w:rPr>
                 <w:rFonts w:ascii="Calibri" w:hAnsi="Calibri"/>
               </w:rPr>
-              <w:t>Choose</w:t>
-            </w:r>
-            <w:r>
-              <w:rPr>
-                <w:rFonts w:ascii="Calibri" w:hAnsi="Calibri"/>
-              </w:rPr>
-              <w:t xml:space="preserve"> </w:t>
-            </w:r>
-            <w:r>
-              <w:rPr>
-                <w:rFonts w:ascii="Calibri" w:hAnsi="Calibri"/>
-                <w:b/>
-              </w:rPr>
-              <w:t>File &gt; Save File</w:t>
-            </w:r>
-            <w:r>
-              <w:rPr>
-                <w:rFonts w:ascii="Calibri" w:hAnsi="Calibri"/>
-                <w:b/>
-              </w:rPr>
-              <w:t xml:space="preserve"> </w:t>
+              <w:t xml:space="preserve">Choose </w:t>
+            </w:r>
+            <w:r>
+              <w:rPr>
+                <w:rFonts w:ascii="Calibri" w:hAnsi="Calibri"/>
+                <w:b/>
+              </w:rPr>
+              <w:t xml:space="preserve">File &gt; Save File </w:t>
             </w:r>
             <w:r>
               <w:rPr>
@@ -946,14 +982,16 @@
               <w:rPr>
                 <w:rFonts w:ascii="Calibri" w:hAnsi="Calibri"/>
               </w:rPr>
-              <w:t>Type</w:t>
-            </w:r>
-            <w:r>
-              <w:rPr>
-                <w:rFonts w:ascii="Calibri" w:hAnsi="Calibri"/>
-              </w:rPr>
-              <w:t xml:space="preserve"> “     “</w:t>
-            </w:r>
+              <w:t xml:space="preserve">Type </w:t>
+            </w:r>
+            <w:proofErr w:type="gramStart"/>
+            <w:r>
+              <w:rPr>
+                <w:rFonts w:ascii="Calibri" w:hAnsi="Calibri"/>
+              </w:rPr>
+              <w:t>“  “</w:t>
+            </w:r>
+            <w:proofErr w:type="gramEnd"/>
             <w:r>
               <w:rPr>
                 <w:rFonts w:ascii="Calibri" w:hAnsi="Calibri"/>
@@ -999,7 +1037,7 @@
         </w:tc>
         <w:tc>
           <w:tcPr>
-            <w:tcW w:w="2300" w:type="dxa"/>
+            <w:tcW w:w="2051" w:type="dxa"/>
             <w:tcBorders>
               <w:top w:val="single" w:sz="8" w:space="0" w:color="000000"/>
               <w:bottom w:val="single" w:sz="8" w:space="0" w:color="000000"/>
@@ -1016,37 +1054,13 @@
               <w:rPr>
                 <w:rFonts w:ascii="Calibri" w:hAnsi="Calibri"/>
               </w:rPr>
-              <w:t>A</w:t>
-            </w:r>
-            <w:r>
-              <w:rPr>
-                <w:rFonts w:ascii="Calibri" w:hAnsi="Calibri"/>
-              </w:rPr>
-              <w:t>n error dialog is displayed to the user</w:t>
-            </w:r>
-            <w:r>
-              <w:rPr>
-                <w:rFonts w:ascii="Calibri" w:hAnsi="Calibri"/>
-              </w:rPr>
-              <w:t xml:space="preserve">. </w:t>
-            </w:r>
-            <w:r>
-              <w:rPr>
-                <w:rFonts w:ascii="Calibri" w:hAnsi="Calibri"/>
-              </w:rPr>
-              <w:t>The user clicks OK, closing the dialog, and aborting the file save operation</w:t>
-            </w:r>
-            <w:r>
-              <w:rPr>
-                <w:rFonts w:ascii="Calibri" w:hAnsi="Calibri"/>
-              </w:rPr>
-              <w:t>.</w:t>
-            </w:r>
-          </w:p>
-        </w:tc>
-        <w:tc>
-          <w:tcPr>
-            <w:tcW w:w="2281" w:type="dxa"/>
+              <w:t>Nothing should happen.  When the user clicks “Cancel”, an error dialog comes up saying “File not saved”</w:t>
+            </w:r>
+          </w:p>
+        </w:tc>
+        <w:tc>
+          <w:tcPr>
+            <w:tcW w:w="2012" w:type="dxa"/>
             <w:tcBorders>
               <w:top w:val="single" w:sz="8" w:space="0" w:color="000000"/>
               <w:bottom w:val="single" w:sz="8" w:space="0" w:color="000000"/>
@@ -1060,13 +1074,19 @@
                 <w:rFonts w:ascii="Calibri" w:hAnsi="Calibri"/>
               </w:rPr>
             </w:pPr>
+            <w:r>
+              <w:rPr>
+                <w:rFonts w:ascii="Calibri" w:hAnsi="Calibri"/>
+              </w:rPr>
+              <w:t>Nothing should happen.  When the user clicks “Cancel”, an error dialog comes up saying “File not saved”</w:t>
+            </w:r>
           </w:p>
         </w:tc>
       </w:tr>
       <w:tr>
         <w:tc>
           <w:tcPr>
-            <w:tcW w:w="1386" w:type="dxa"/>
+            <w:tcW w:w="2402" w:type="dxa"/>
             <w:tcBorders>
               <w:top w:val="single" w:sz="8" w:space="0" w:color="000000"/>
               <w:left w:val="single" w:sz="8" w:space="0" w:color="000000"/>
@@ -1097,6 +1117,7 @@
                 <w:bCs/>
               </w:rPr>
             </w:pPr>
+            <w:proofErr w:type="spellStart"/>
             <w:r>
               <w:rPr>
                 <w:rFonts w:ascii="Calibri" w:hAnsi="Calibri"/>
@@ -1104,6 +1125,7 @@
               </w:rPr>
               <w:t>newTestList</w:t>
             </w:r>
+            <w:proofErr w:type="spellEnd"/>
           </w:p>
           <w:p>
             <w:pPr>
@@ -1138,7 +1160,7 @@
         </w:tc>
         <w:tc>
           <w:tcPr>
-            <w:tcW w:w="3609" w:type="dxa"/>
+            <w:tcW w:w="3111" w:type="dxa"/>
             <w:tcBorders>
               <w:top w:val="single" w:sz="8" w:space="0" w:color="000000"/>
               <w:bottom w:val="single" w:sz="8" w:space="0" w:color="000000"/>
@@ -1236,7 +1258,7 @@
         </w:tc>
         <w:tc>
           <w:tcPr>
-            <w:tcW w:w="2300" w:type="dxa"/>
+            <w:tcW w:w="2051" w:type="dxa"/>
             <w:tcBorders>
               <w:top w:val="single" w:sz="8" w:space="0" w:color="000000"/>
               <w:bottom w:val="single" w:sz="8" w:space="0" w:color="000000"/>
@@ -1259,7 +1281,7 @@
         </w:tc>
         <w:tc>
           <w:tcPr>
-            <w:tcW w:w="2281" w:type="dxa"/>
+            <w:tcW w:w="2012" w:type="dxa"/>
             <w:tcBorders>
               <w:top w:val="single" w:sz="8" w:space="0" w:color="000000"/>
               <w:bottom w:val="single" w:sz="8" w:space="0" w:color="000000"/>
@@ -1273,13 +1295,19 @@
                 <w:rFonts w:ascii="Calibri" w:hAnsi="Calibri"/>
               </w:rPr>
             </w:pPr>
+            <w:r>
+              <w:rPr>
+                <w:rFonts w:ascii="Calibri" w:hAnsi="Calibri"/>
+              </w:rPr>
+              <w:t>A new tab is added to the user interface with the default list name of New List. The new list is the currently selected test case list.</w:t>
+            </w:r>
           </w:p>
         </w:tc>
       </w:tr>
       <w:tr>
         <w:tc>
           <w:tcPr>
-            <w:tcW w:w="1386" w:type="dxa"/>
+            <w:tcW w:w="2402" w:type="dxa"/>
             <w:tcBorders>
               <w:top w:val="single" w:sz="8" w:space="0" w:color="000000"/>
               <w:left w:val="single" w:sz="8" w:space="0" w:color="000000"/>
@@ -1310,6 +1338,7 @@
                 <w:bCs/>
               </w:rPr>
             </w:pPr>
+            <w:proofErr w:type="spellStart"/>
             <w:r>
               <w:rPr>
                 <w:rFonts w:ascii="Calibri" w:hAnsi="Calibri"/>
@@ -1317,8 +1346,7 @@
               </w:rPr>
               <w:t>renameTestList</w:t>
             </w:r>
-            <w:bookmarkStart w:id="0" w:name="_GoBack"/>
-            <w:bookmarkEnd w:id="0"/>
+            <w:proofErr w:type="spellEnd"/>
           </w:p>
           <w:p>
             <w:pPr>
@@ -1339,7 +1367,7 @@
         </w:tc>
         <w:tc>
           <w:tcPr>
-            <w:tcW w:w="3609" w:type="dxa"/>
+            <w:tcW w:w="3111" w:type="dxa"/>
             <w:tcBorders>
               <w:top w:val="single" w:sz="8" w:space="0" w:color="000000"/>
               <w:bottom w:val="single" w:sz="8" w:space="0" w:color="000000"/>
@@ -1510,7 +1538,7 @@
         </w:tc>
         <w:tc>
           <w:tcPr>
-            <w:tcW w:w="2300" w:type="dxa"/>
+            <w:tcW w:w="2051" w:type="dxa"/>
             <w:tcBorders>
               <w:top w:val="single" w:sz="8" w:space="0" w:color="000000"/>
               <w:bottom w:val="single" w:sz="8" w:space="0" w:color="000000"/>
@@ -1557,7 +1585,7 @@
         </w:tc>
         <w:tc>
           <w:tcPr>
-            <w:tcW w:w="2281" w:type="dxa"/>
+            <w:tcW w:w="2012" w:type="dxa"/>
             <w:tcBorders>
               <w:top w:val="single" w:sz="8" w:space="0" w:color="000000"/>
               <w:bottom w:val="single" w:sz="8" w:space="0" w:color="000000"/>
@@ -1571,13 +1599,43 @@
                 <w:rFonts w:ascii="Calibri" w:hAnsi="Calibri"/>
               </w:rPr>
             </w:pPr>
+            <w:r>
+              <w:rPr>
+                <w:rFonts w:ascii="Calibri" w:hAnsi="Calibri"/>
+              </w:rPr>
+              <w:t xml:space="preserve">A modal dialog </w:t>
+            </w:r>
+            <w:r>
+              <w:rPr>
+                <w:rFonts w:ascii="Calibri" w:hAnsi="Calibri"/>
+              </w:rPr>
+              <w:t>opens with the list name highlighted for editing</w:t>
+            </w:r>
+            <w:r>
+              <w:rPr>
+                <w:rFonts w:ascii="Calibri" w:hAnsi="Calibri"/>
+              </w:rPr>
+              <w:t>.</w:t>
+            </w:r>
+            <w:r>
+              <w:rPr>
+                <w:rFonts w:ascii="Calibri" w:hAnsi="Calibri"/>
+              </w:rPr>
+              <w:t xml:space="preserve"> The user edits the list name and clicks OK to accept the change and return to the main list view with the list name changed in the active tab</w:t>
+            </w:r>
+            <w:r>
+              <w:rPr>
+                <w:rFonts w:ascii="Calibri" w:hAnsi="Calibri"/>
+              </w:rPr>
+              <w:t>.</w:t>
+            </w:r>
           </w:p>
         </w:tc>
       </w:tr>
       <w:tr>
         <w:tc>
           <w:tcPr>
-            <w:tcW w:w="1386" w:type="dxa"/>
+            <w:tcW w:w="2402" w:type="dxa"/>
             <w:tcBorders>
               <w:top w:val="single" w:sz="8" w:space="0" w:color="000000"/>
               <w:left w:val="single" w:sz="8" w:space="0" w:color="000000"/>
@@ -1592,6 +1650,7 @@
                 <w:bCs/>
               </w:rPr>
             </w:pPr>
+            <w:proofErr w:type="spellStart"/>
             <w:r>
               <w:rPr>
                 <w:rFonts w:ascii="Calibri" w:hAnsi="Calibri"/>
@@ -1599,6 +1658,7 @@
               </w:rPr>
               <w:t>TestCancelSave</w:t>
             </w:r>
+            <w:proofErr w:type="spellEnd"/>
           </w:p>
           <w:p>
             <w:pPr>
@@ -1619,7 +1679,7 @@
         </w:tc>
         <w:tc>
           <w:tcPr>
-            <w:tcW w:w="3609" w:type="dxa"/>
+            <w:tcW w:w="3111" w:type="dxa"/>
             <w:tcBorders>
               <w:top w:val="single" w:sz="8" w:space="0" w:color="000000"/>
               <w:bottom w:val="single" w:sz="8" w:space="0" w:color="000000"/>
@@ -1641,11 +1701,19 @@
               </w:rPr>
               <w:t xml:space="preserve">Preconditions: </w:t>
             </w:r>
-            <w:r>
-              <w:rPr>
-                <w:rFonts w:ascii="Calibri" w:hAnsi="Calibri"/>
-              </w:rPr>
-              <w:t>TestRun passes</w:t>
+            <w:proofErr w:type="spellStart"/>
+            <w:r>
+              <w:rPr>
+                <w:rFonts w:ascii="Calibri" w:hAnsi="Calibri"/>
+              </w:rPr>
+              <w:t>TestRun</w:t>
+            </w:r>
+            <w:proofErr w:type="spellEnd"/>
+            <w:r>
+              <w:rPr>
+                <w:rFonts w:ascii="Calibri" w:hAnsi="Calibri"/>
+              </w:rPr>
+              <w:t xml:space="preserve"> passes</w:t>
             </w:r>
           </w:p>
           <w:p>
@@ -1731,7 +1799,7 @@
         </w:tc>
         <w:tc>
           <w:tcPr>
-            <w:tcW w:w="2300" w:type="dxa"/>
+            <w:tcW w:w="2051" w:type="dxa"/>
             <w:tcBorders>
               <w:top w:val="single" w:sz="8" w:space="0" w:color="000000"/>
               <w:bottom w:val="single" w:sz="8" w:space="0" w:color="000000"/>
@@ -1748,7 +1816,13 @@
               <w:rPr>
                 <w:rFonts w:ascii="Calibri" w:hAnsi="Calibri"/>
               </w:rPr>
-              <w:t>The window should</w:t>
+              <w:t>A dialog box will pop up saying “File not saved.”  When the use clicks “OK”, t</w:t>
+            </w:r>
+            <w:r>
+              <w:rPr>
+                <w:rFonts w:ascii="Calibri" w:hAnsi="Calibri"/>
+              </w:rPr>
+              <w:t>he window should</w:t>
             </w:r>
           </w:p>
           <w:p>
@@ -1776,6 +1850,7 @@
               <w:rPr>
                 <w:rFonts w:ascii="Calibri" w:hAnsi="Calibri"/>
               </w:rPr>
+              <w:lastRenderedPageBreak/>
               <w:t>the main screen, which</w:t>
             </w:r>
           </w:p>
@@ -1824,7 +1899,7 @@
         </w:tc>
         <w:tc>
           <w:tcPr>
-            <w:tcW w:w="2281" w:type="dxa"/>
+            <w:tcW w:w="2012" w:type="dxa"/>
             <w:tcBorders>
               <w:top w:val="single" w:sz="8" w:space="0" w:color="000000"/>
               <w:bottom w:val="single" w:sz="8" w:space="0" w:color="000000"/>
@@ -1838,13 +1913,103 @@
                 <w:rFonts w:ascii="Calibri" w:hAnsi="Calibri"/>
               </w:rPr>
             </w:pPr>
+            <w:r>
+              <w:rPr>
+                <w:rFonts w:ascii="Calibri" w:hAnsi="Calibri"/>
+              </w:rPr>
+              <w:lastRenderedPageBreak/>
+              <w:t>A dialog box will pop up saying “File not saved.”  When the use clicks “OK”, t</w:t>
+            </w:r>
+            <w:r>
+              <w:rPr>
+                <w:rFonts w:ascii="Calibri" w:hAnsi="Calibri"/>
+              </w:rPr>
+              <w:t>he window should</w:t>
+            </w:r>
+          </w:p>
+          <w:p>
+            <w:pPr>
+              <w:jc w:val="left"/>
+              <w:rPr>
+                <w:rFonts w:ascii="Calibri" w:hAnsi="Calibri"/>
+              </w:rPr>
+            </w:pPr>
+            <w:r>
+              <w:rPr>
+                <w:rFonts w:ascii="Calibri" w:hAnsi="Calibri"/>
+              </w:rPr>
+              <w:t xml:space="preserve">disappear and return </w:t>
+            </w:r>
+            <w:r>
+              <w:rPr>
+                <w:rFonts w:ascii="Calibri" w:hAnsi="Calibri"/>
+              </w:rPr>
+              <w:lastRenderedPageBreak/>
+              <w:t>to</w:t>
+            </w:r>
+          </w:p>
+          <w:p>
+            <w:pPr>
+              <w:jc w:val="left"/>
+              <w:rPr>
+                <w:rFonts w:ascii="Calibri" w:hAnsi="Calibri"/>
+              </w:rPr>
+            </w:pPr>
+            <w:r>
+              <w:rPr>
+                <w:rFonts w:ascii="Calibri" w:hAnsi="Calibri"/>
+              </w:rPr>
+              <w:t>the main screen, which</w:t>
+            </w:r>
+          </w:p>
+          <w:p>
+            <w:pPr>
+              <w:jc w:val="left"/>
+              <w:rPr>
+                <w:rFonts w:ascii="Calibri" w:hAnsi="Calibri"/>
+              </w:rPr>
+            </w:pPr>
+            <w:r>
+              <w:rPr>
+                <w:rFonts w:ascii="Calibri" w:hAnsi="Calibri"/>
+              </w:rPr>
+              <w:t>should look exactly as it</w:t>
+            </w:r>
+          </w:p>
+          <w:p>
+            <w:pPr>
+              <w:jc w:val="left"/>
+              <w:rPr>
+                <w:rFonts w:ascii="Calibri" w:hAnsi="Calibri"/>
+              </w:rPr>
+            </w:pPr>
+            <w:r>
+              <w:rPr>
+                <w:rFonts w:ascii="Calibri" w:hAnsi="Calibri"/>
+              </w:rPr>
+              <w:t>did before attempting</w:t>
+            </w:r>
+          </w:p>
+          <w:p>
+            <w:pPr>
+              <w:jc w:val="left"/>
+              <w:rPr>
+                <w:rFonts w:ascii="Calibri" w:hAnsi="Calibri"/>
+              </w:rPr>
+            </w:pPr>
+            <w:r>
+              <w:rPr>
+                <w:rFonts w:ascii="Calibri" w:hAnsi="Calibri"/>
+              </w:rPr>
+              <w:t>to save</w:t>
+            </w:r>
           </w:p>
         </w:tc>
       </w:tr>
       <w:tr>
         <w:tc>
           <w:tcPr>
-            <w:tcW w:w="1386" w:type="dxa"/>
+            <w:tcW w:w="2402" w:type="dxa"/>
             <w:tcBorders>
               <w:top w:val="single" w:sz="8" w:space="0" w:color="000000"/>
               <w:left w:val="single" w:sz="8" w:space="0" w:color="000000"/>
@@ -1859,6 +2024,7 @@
                 <w:bCs/>
               </w:rPr>
             </w:pPr>
+            <w:proofErr w:type="spellStart"/>
             <w:r>
               <w:rPr>
                 <w:rFonts w:ascii="Calibri" w:hAnsi="Calibri"/>
@@ -1867,6 +2033,7 @@
               <w:lastRenderedPageBreak/>
               <w:t>TestEmptyTestCaseListName</w:t>
             </w:r>
+            <w:proofErr w:type="spellEnd"/>
           </w:p>
           <w:p>
             <w:pPr>
@@ -1887,7 +2054,7 @@
         </w:tc>
         <w:tc>
           <w:tcPr>
-            <w:tcW w:w="3609" w:type="dxa"/>
+            <w:tcW w:w="3111" w:type="dxa"/>
             <w:tcBorders>
               <w:top w:val="single" w:sz="8" w:space="0" w:color="000000"/>
               <w:bottom w:val="single" w:sz="8" w:space="0" w:color="000000"/>
@@ -1908,11 +2075,19 @@
               </w:rPr>
               <w:t xml:space="preserve">Preconditions: </w:t>
             </w:r>
-            <w:r>
-              <w:rPr>
-                <w:rFonts w:ascii="Calibri" w:hAnsi="Calibri"/>
-              </w:rPr>
-              <w:t>TestRun passes</w:t>
+            <w:proofErr w:type="spellStart"/>
+            <w:r>
+              <w:rPr>
+                <w:rFonts w:ascii="Calibri" w:hAnsi="Calibri"/>
+              </w:rPr>
+              <w:t>TestRun</w:t>
+            </w:r>
+            <w:proofErr w:type="spellEnd"/>
+            <w:r>
+              <w:rPr>
+                <w:rFonts w:ascii="Calibri" w:hAnsi="Calibri"/>
+              </w:rPr>
+              <w:t xml:space="preserve"> passes</w:t>
             </w:r>
           </w:p>
           <w:p>
@@ -2054,7 +2229,7 @@
         </w:tc>
         <w:tc>
           <w:tcPr>
-            <w:tcW w:w="2300" w:type="dxa"/>
+            <w:tcW w:w="2051" w:type="dxa"/>
             <w:tcBorders>
               <w:top w:val="single" w:sz="8" w:space="0" w:color="000000"/>
               <w:bottom w:val="single" w:sz="8" w:space="0" w:color="000000"/>
@@ -2145,7 +2320,7 @@
         </w:tc>
         <w:tc>
           <w:tcPr>
-            <w:tcW w:w="2281" w:type="dxa"/>
+            <w:tcW w:w="2012" w:type="dxa"/>
             <w:tcBorders>
               <w:top w:val="single" w:sz="8" w:space="0" w:color="000000"/>
               <w:bottom w:val="single" w:sz="8" w:space="0" w:color="000000"/>
@@ -2159,13 +2334,87 @@
                 <w:rFonts w:ascii="Calibri" w:hAnsi="Calibri"/>
               </w:rPr>
             </w:pPr>
+            <w:r>
+              <w:rPr>
+                <w:rFonts w:ascii="Calibri" w:hAnsi="Calibri"/>
+              </w:rPr>
+              <w:t>An error message pops</w:t>
+            </w:r>
+          </w:p>
+          <w:p>
+            <w:pPr>
+              <w:jc w:val="left"/>
+              <w:rPr>
+                <w:rFonts w:ascii="Calibri" w:hAnsi="Calibri"/>
+              </w:rPr>
+            </w:pPr>
+            <w:r>
+              <w:rPr>
+                <w:rFonts w:ascii="Calibri" w:hAnsi="Calibri"/>
+              </w:rPr>
+              <w:t>up with the message</w:t>
+            </w:r>
+          </w:p>
+          <w:p>
+            <w:pPr>
+              <w:jc w:val="left"/>
+              <w:rPr>
+                <w:rFonts w:ascii="Calibri" w:hAnsi="Calibri"/>
+              </w:rPr>
+            </w:pPr>
+            <w:r>
+              <w:rPr>
+                <w:rFonts w:ascii="Calibri" w:hAnsi="Calibri" w:hint="eastAsia"/>
+              </w:rPr>
+              <w:t>“</w:t>
+            </w:r>
+            <w:r>
+              <w:rPr>
+                <w:rFonts w:ascii="Calibri" w:hAnsi="Calibri"/>
+              </w:rPr>
+              <w:t>Test Case List name</w:t>
+            </w:r>
+          </w:p>
+          <w:p>
+            <w:pPr>
+              <w:jc w:val="left"/>
+              <w:rPr>
+                <w:rFonts w:ascii="Calibri" w:hAnsi="Calibri"/>
+              </w:rPr>
+            </w:pPr>
+            <w:r>
+              <w:rPr>
+                <w:rFonts w:ascii="Calibri" w:hAnsi="Calibri"/>
+              </w:rPr>
+              <w:t>cannot be empty or all</w:t>
+            </w:r>
+          </w:p>
+          <w:p>
+            <w:pPr>
+              <w:jc w:val="left"/>
+              <w:rPr>
+                <w:rFonts w:ascii="Calibri" w:hAnsi="Calibri"/>
+              </w:rPr>
+            </w:pPr>
+            <w:r>
+              <w:rPr>
+                <w:rFonts w:ascii="Calibri" w:hAnsi="Calibri"/>
+              </w:rPr>
+              <w:t>whitespace</w:t>
+            </w:r>
+            <w:r>
+              <w:rPr>
+                <w:rFonts w:ascii="Calibri" w:hAnsi="Calibri" w:hint="eastAsia"/>
+              </w:rPr>
+              <w:t>”</w:t>
+            </w:r>
           </w:p>
         </w:tc>
       </w:tr>
       <w:tr>
         <w:tc>
           <w:tcPr>
-            <w:tcW w:w="1386" w:type="dxa"/>
+            <w:tcW w:w="2402" w:type="dxa"/>
             <w:tcBorders>
               <w:top w:val="single" w:sz="8" w:space="0" w:color="000000"/>
               <w:left w:val="single" w:sz="8" w:space="0" w:color="000000"/>
@@ -2180,6 +2429,7 @@
                 <w:bCs/>
               </w:rPr>
             </w:pPr>
+            <w:proofErr w:type="spellStart"/>
             <w:r>
               <w:rPr>
                 <w:rFonts w:ascii="Calibri" w:hAnsi="Calibri"/>
@@ -2187,6 +2437,7 @@
               </w:rPr>
               <w:t>TestInvalidDelete</w:t>
             </w:r>
+            <w:proofErr w:type="spellEnd"/>
           </w:p>
           <w:p>
             <w:pPr>
@@ -2207,7 +2458,7 @@
         </w:tc>
         <w:tc>
           <w:tcPr>
-            <w:tcW w:w="3609" w:type="dxa"/>
+            <w:tcW w:w="3111" w:type="dxa"/>
             <w:tcBorders>
               <w:top w:val="single" w:sz="8" w:space="0" w:color="000000"/>
               <w:bottom w:val="single" w:sz="8" w:space="0" w:color="000000"/>
@@ -2228,11 +2479,19 @@
               </w:rPr>
               <w:t xml:space="preserve">Preconditions: </w:t>
             </w:r>
-            <w:r>
-              <w:rPr>
-                <w:rFonts w:ascii="Calibri" w:hAnsi="Calibri"/>
-              </w:rPr>
-              <w:t>TestRun passes</w:t>
+            <w:proofErr w:type="spellStart"/>
+            <w:r>
+              <w:rPr>
+                <w:rFonts w:ascii="Calibri" w:hAnsi="Calibri"/>
+              </w:rPr>
+              <w:t>TestRun</w:t>
+            </w:r>
+            <w:proofErr w:type="spellEnd"/>
+            <w:r>
+              <w:rPr>
+                <w:rFonts w:ascii="Calibri" w:hAnsi="Calibri"/>
+              </w:rPr>
+              <w:t xml:space="preserve"> passes</w:t>
             </w:r>
           </w:p>
           <w:p>
@@ -2316,7 +2575,7 @@
         </w:tc>
         <w:tc>
           <w:tcPr>
-            <w:tcW w:w="2300" w:type="dxa"/>
+            <w:tcW w:w="2051" w:type="dxa"/>
             <w:tcBorders>
               <w:top w:val="single" w:sz="8" w:space="0" w:color="000000"/>
               <w:bottom w:val="single" w:sz="8" w:space="0" w:color="000000"/>
@@ -2393,7 +2652,7 @@
         </w:tc>
         <w:tc>
           <w:tcPr>
-            <w:tcW w:w="2281" w:type="dxa"/>
+            <w:tcW w:w="2012" w:type="dxa"/>
             <w:tcBorders>
               <w:top w:val="single" w:sz="8" w:space="0" w:color="000000"/>
               <w:bottom w:val="single" w:sz="8" w:space="0" w:color="000000"/>
@@ -2407,6 +2666,68 @@
                 <w:rFonts w:ascii="Calibri" w:hAnsi="Calibri"/>
               </w:rPr>
             </w:pPr>
+            <w:r>
+              <w:rPr>
+                <w:rFonts w:ascii="Calibri" w:hAnsi="Calibri"/>
+              </w:rPr>
+              <w:t>An error message pops</w:t>
+            </w:r>
+          </w:p>
+          <w:p>
+            <w:pPr>
+              <w:jc w:val="left"/>
+              <w:rPr>
+                <w:rFonts w:ascii="Calibri" w:hAnsi="Calibri"/>
+              </w:rPr>
+            </w:pPr>
+            <w:r>
+              <w:rPr>
+                <w:rFonts w:ascii="Calibri" w:hAnsi="Calibri"/>
+              </w:rPr>
+              <w:t>up with the message</w:t>
+            </w:r>
+          </w:p>
+          <w:p>
+            <w:pPr>
+              <w:jc w:val="left"/>
+              <w:rPr>
+                <w:rFonts w:ascii="Calibri" w:hAnsi="Calibri"/>
+              </w:rPr>
+            </w:pPr>
+            <w:r>
+              <w:rPr>
+                <w:rFonts w:ascii="Calibri" w:hAnsi="Calibri" w:hint="eastAsia"/>
+              </w:rPr>
+              <w:t>“</w:t>
+            </w:r>
+            <w:r>
+              <w:rPr>
+                <w:rFonts w:ascii="Calibri" w:hAnsi="Calibri"/>
+              </w:rPr>
+              <w:t>Test Case List not</w:t>
+            </w:r>
+          </w:p>
+          <w:p>
+            <w:pPr>
+              <w:jc w:val="left"/>
+              <w:rPr>
+                <w:rFonts w:ascii="Calibri" w:hAnsi="Calibri"/>
+              </w:rPr>
+            </w:pPr>
+            <w:r>
+              <w:rPr>
+                <w:rFonts w:ascii="Calibri" w:hAnsi="Calibri"/>
+              </w:rPr>
+              <w:t>selected</w:t>
+            </w:r>
+            <w:r>
+              <w:rPr>
+                <w:rFonts w:ascii="Calibri" w:hAnsi="Calibri" w:hint="eastAsia"/>
+              </w:rPr>
+              <w:t>”</w:t>
+            </w:r>
+            <w:bookmarkStart w:id="0" w:name="_GoBack"/>
+            <w:bookmarkEnd w:id="0"/>
           </w:p>
         </w:tc>
       </w:tr>
@@ -2758,7 +3079,7 @@
 </file>
 
 <file path=word/numbering.xml><?xml version="1.0" encoding="utf-8"?>
-<w:numbering xmlns:wpc="http://schemas.microsoft.com/office/word/2010/wordprocessingCanvas" xmlns:cx="http://schemas.microsoft.com/office/drawing/2014/chartex" xmlns:cx1="http://schemas.microsoft.com/office/drawing/2015/9/8/chartex" xmlns:cx2="http://schemas.microsoft.com/office/drawing/2015/10/21/chartex" xmlns:cx3="http://schemas.microsoft.com/office/drawing/2016/5/9/chartex" xmlns:cx4="http://schemas.microsoft.com/office/drawing/2016/5/10/chartex" xmlns:cx5="http://schemas.microsoft.com/office/drawing/2016/5/11/chartex" xmlns:cx6="http://schemas.microsoft.com/office/drawing/2016/5/12/chartex" xmlns:cx7="http://schemas.microsoft.com/office/drawing/2016/5/13/chartex" xmlns:cx8="http://schemas.microsoft.com/office/drawing/2016/5/14/chartex" xmlns:mc="http://schemas.openxmlformats.org/markup-compatibility/2006" xmlns:o="urn:schemas-microsoft-com:office:office" xmlns:r="http://schemas.openxmlformats.org/officeDocument/2006/relationships" xmlns:m="http://schemas.openxmlformats.org/officeDocument/2006/math" xmlns:v="urn:schemas-microsoft-com:vml" xmlns:wp14="http://schemas.microsoft.com/office/word/2010/wordprocessingDrawing" xmlns:wp="http://schemas.openxmlformats.org/drawingml/2006/wordprocessingDrawing" xmlns:w10="urn:schemas-microsoft-com:office:word" xmlns:w="http://schemas.openxmlformats.org/wordprocessingml/2006/main" xmlns:w14="http://schemas.microsoft.com/office/word/2010/wordml" xmlns:w15="http://schemas.microsoft.com/office/word/2012/wordml" xmlns:w16se="http://schemas.microsoft.com/office/word/2015/wordml/symex" xmlns:wpg="http://schemas.microsoft.com/office/word/2010/wordprocessingGroup" xmlns:wpi="http://schemas.microsoft.com/office/word/2010/wordprocessingInk" xmlns:wne="http://schemas.microsoft.com/office/word/2006/wordml" xmlns:wps="http://schemas.microsoft.com/office/word/2010/wordprocessingShape" mc:Ignorable="w14 w15 w16se wp14">
+<w:numbering xmlns:wpc="http://schemas.microsoft.com/office/word/2010/wordprocessingCanvas" xmlns:cx="http://schemas.microsoft.com/office/drawing/2014/chartex" xmlns:cx1="http://schemas.microsoft.com/office/drawing/2015/9/8/chartex" xmlns:cx2="http://schemas.microsoft.com/office/drawing/2015/10/21/chartex" xmlns:cx3="http://schemas.microsoft.com/office/drawing/2016/5/9/chartex" xmlns:cx4="http://schemas.microsoft.com/office/drawing/2016/5/10/chartex" xmlns:cx5="http://schemas.microsoft.com/office/drawing/2016/5/11/chartex" xmlns:mc="http://schemas.openxmlformats.org/markup-compatibility/2006" xmlns:o="urn:schemas-microsoft-com:office:office" xmlns:r="http://schemas.openxmlformats.org/officeDocument/2006/relationships" xmlns:m="http://schemas.openxmlformats.org/officeDocument/2006/math" xmlns:v="urn:schemas-microsoft-com:vml" xmlns:wp14="http://schemas.microsoft.com/office/word/2010/wordprocessingDrawing" xmlns:wp="http://schemas.openxmlformats.org/drawingml/2006/wordprocessingDrawing" xmlns:w10="urn:schemas-microsoft-com:office:word" xmlns:w="http://schemas.openxmlformats.org/wordprocessingml/2006/main" xmlns:w14="http://schemas.microsoft.com/office/word/2010/wordml" xmlns:w15="http://schemas.microsoft.com/office/word/2012/wordml" xmlns:w16se="http://schemas.microsoft.com/office/word/2015/wordml/symex" xmlns:wpg="http://schemas.microsoft.com/office/word/2010/wordprocessingGroup" xmlns:wpi="http://schemas.microsoft.com/office/word/2010/wordprocessingInk" xmlns:wne="http://schemas.microsoft.com/office/word/2006/wordml" xmlns:wps="http://schemas.microsoft.com/office/word/2010/wordprocessingShape" mc:Ignorable="w14 w15 w16se wp14">
   <w:abstractNum w:abstractNumId="0" w15:restartNumberingAfterBreak="0">
     <w:nsid w:val="12447E90"/>
     <w:multiLevelType w:val="hybridMultilevel"/>

</xml_diff>